<commit_message>
Coding Assignment Final Commit
</commit_message>
<xml_diff>
--- a/Java-Week5_Coding-Assignment.docx
+++ b/Java-Week5_Coding-Assignment.docx
@@ -468,14 +468,12 @@
           <w:szCs w:val="24"/>
         </w:rPr>
       </w:pPr>
-      <w:proofErr w:type="spellStart"/>
       <w:r>
         <w:rPr>
           <w:szCs w:val="24"/>
         </w:rPr>
         <w:t>AsteriskLogger</w:t>
       </w:r>
-      <w:proofErr w:type="spellEnd"/>
     </w:p>
     <w:p>
       <w:pPr>
@@ -489,14 +487,12 @@
           <w:szCs w:val="24"/>
         </w:rPr>
       </w:pPr>
-      <w:proofErr w:type="spellStart"/>
       <w:r>
         <w:rPr>
           <w:szCs w:val="24"/>
         </w:rPr>
         <w:t>SpacedLogger</w:t>
       </w:r>
-      <w:proofErr w:type="spellEnd"/>
     </w:p>
     <w:p>
       <w:pPr>
@@ -514,21 +510,7 @@
         <w:rPr>
           <w:szCs w:val="24"/>
         </w:rPr>
-        <w:t xml:space="preserve">The log method on the </w:t>
-      </w:r>
-      <w:proofErr w:type="spellStart"/>
-      <w:r>
-        <w:rPr>
-          <w:szCs w:val="24"/>
-        </w:rPr>
-        <w:t>AsteriskLogger</w:t>
-      </w:r>
-      <w:proofErr w:type="spellEnd"/>
-      <w:r>
-        <w:rPr>
-          <w:szCs w:val="24"/>
-        </w:rPr>
-        <w:t xml:space="preserve"> should print out the String it receives between 3 asterisks on either side of the String (e.g. if the String passed in is “Hello”, then it should print ***Hello*** to the console.</w:t>
+        <w:t>The log method on the AsteriskLogger should print out the String it receives between 3 asterisks on either side of the String (e.g. if the String passed in is “Hello”, then it should print ***Hello*** to the console.</w:t>
       </w:r>
     </w:p>
     <w:p>
@@ -547,21 +529,7 @@
         <w:rPr>
           <w:szCs w:val="24"/>
         </w:rPr>
-        <w:t xml:space="preserve">The error method on the </w:t>
-      </w:r>
-      <w:proofErr w:type="spellStart"/>
-      <w:r>
-        <w:rPr>
-          <w:szCs w:val="24"/>
-        </w:rPr>
-        <w:t>AsteriskLogger</w:t>
-      </w:r>
-      <w:proofErr w:type="spellEnd"/>
-      <w:r>
-        <w:rPr>
-          <w:szCs w:val="24"/>
-        </w:rPr>
-        <w:t xml:space="preserve"> should print the String it receives inside a box of asterisks, with the String preceded by the word “ERROR:”. For example, if “Hello” is the argument, the following should be printed:</w:t>
+        <w:t>The error method on the AsteriskLogger should print the String it receives inside a box of asterisks, with the String preceded by the word “ERROR:”. For example, if “Hello” is the argument, the following should be printed:</w:t>
       </w:r>
     </w:p>
     <w:p>
@@ -643,21 +611,7 @@
         <w:rPr>
           <w:szCs w:val="24"/>
         </w:rPr>
-        <w:t xml:space="preserve">The </w:t>
-      </w:r>
-      <w:proofErr w:type="spellStart"/>
-      <w:r>
-        <w:rPr>
-          <w:szCs w:val="24"/>
-        </w:rPr>
-        <w:t>SpacedLogger</w:t>
-      </w:r>
-      <w:proofErr w:type="spellEnd"/>
-      <w:r>
-        <w:rPr>
-          <w:szCs w:val="24"/>
-        </w:rPr>
-        <w:t xml:space="preserve"> should add spaces between each character of the String argument passed into its methods.</w:t>
+        <w:t>The SpacedLogger should add spaces between each character of the String argument passed into its methods.</w:t>
       </w:r>
     </w:p>
     <w:p>
@@ -676,21 +630,7 @@
         <w:rPr>
           <w:szCs w:val="24"/>
         </w:rPr>
-        <w:t xml:space="preserve">If the log method received “Hello” as an argument, it should print H e l </w:t>
-      </w:r>
-      <w:proofErr w:type="spellStart"/>
-      <w:r>
-        <w:rPr>
-          <w:szCs w:val="24"/>
-        </w:rPr>
-        <w:t>l</w:t>
-      </w:r>
-      <w:proofErr w:type="spellEnd"/>
-      <w:r>
-        <w:rPr>
-          <w:szCs w:val="24"/>
-        </w:rPr>
-        <w:t xml:space="preserve"> o</w:t>
+        <w:t>If the log method received “Hello” as an argument, it should print H e l l o</w:t>
       </w:r>
     </w:p>
     <w:p>
@@ -709,35 +649,7 @@
         <w:rPr>
           <w:szCs w:val="24"/>
         </w:rPr>
-        <w:t xml:space="preserve">The error method should do the same, but with “ERROR:” preceding the </w:t>
-      </w:r>
-      <w:proofErr w:type="gramStart"/>
-      <w:r>
-        <w:rPr>
-          <w:szCs w:val="24"/>
-        </w:rPr>
-        <w:t>spaced out</w:t>
-      </w:r>
-      <w:proofErr w:type="gramEnd"/>
-      <w:r>
-        <w:rPr>
-          <w:szCs w:val="24"/>
-        </w:rPr>
-        <w:t xml:space="preserve"> input (i.e. ERROR: H e l </w:t>
-      </w:r>
-      <w:proofErr w:type="spellStart"/>
-      <w:r>
-        <w:rPr>
-          <w:szCs w:val="24"/>
-        </w:rPr>
-        <w:t>l</w:t>
-      </w:r>
-      <w:proofErr w:type="spellEnd"/>
-      <w:r>
-        <w:rPr>
-          <w:szCs w:val="24"/>
-        </w:rPr>
-        <w:t xml:space="preserve"> o)</w:t>
+        <w:t>The error method should do the same, but with “ERROR:” preceding the spaced out input (i.e. ERROR: H e l l o)</w:t>
       </w:r>
     </w:p>
     <w:p>
@@ -819,6 +731,203 @@
           <w:szCs w:val="24"/>
         </w:rPr>
       </w:pPr>
+      <w:r>
+        <w:rPr>
+          <w:b/>
+          <w:szCs w:val="24"/>
+        </w:rPr>
+        <w:drawing>
+          <wp:inline distT="0" distB="0" distL="0" distR="0" wp14:anchorId="0F57A5E8" wp14:editId="308468FC">
+            <wp:extent cx="3300437" cy="1147771"/>
+            <wp:effectExtent l="0" t="0" r="0" b="0"/>
+            <wp:docPr id="2" name="Picture 2" descr="Text&#10;&#10;Description automatically generated"/>
+            <wp:cNvGraphicFramePr>
+              <a:graphicFrameLocks xmlns:a="http://schemas.openxmlformats.org/drawingml/2006/main" noChangeAspect="1"/>
+            </wp:cNvGraphicFramePr>
+            <a:graphic xmlns:a="http://schemas.openxmlformats.org/drawingml/2006/main">
+              <a:graphicData uri="http://schemas.openxmlformats.org/drawingml/2006/picture">
+                <pic:pic xmlns:pic="http://schemas.openxmlformats.org/drawingml/2006/picture">
+                  <pic:nvPicPr>
+                    <pic:cNvPr id="2" name="Picture 2" descr="Text&#10;&#10;Description automatically generated"/>
+                    <pic:cNvPicPr/>
+                  </pic:nvPicPr>
+                  <pic:blipFill>
+                    <a:blip r:embed="rId7"/>
+                    <a:stretch>
+                      <a:fillRect/>
+                    </a:stretch>
+                  </pic:blipFill>
+                  <pic:spPr>
+                    <a:xfrm>
+                      <a:off x="0" y="0"/>
+                      <a:ext cx="3300437" cy="1147771"/>
+                    </a:xfrm>
+                    <a:prstGeom prst="rect">
+                      <a:avLst/>
+                    </a:prstGeom>
+                  </pic:spPr>
+                </pic:pic>
+              </a:graphicData>
+            </a:graphic>
+          </wp:inline>
+        </w:drawing>
+      </w:r>
+    </w:p>
+    <w:p>
+      <w:pPr>
+        <w:rPr>
+          <w:b/>
+          <w:szCs w:val="24"/>
+        </w:rPr>
+      </w:pPr>
+      <w:r>
+        <w:rPr>
+          <w:b/>
+          <w:szCs w:val="24"/>
+        </w:rPr>
+        <w:drawing>
+          <wp:inline distT="0" distB="0" distL="0" distR="0" wp14:anchorId="01B7BB5F" wp14:editId="009BDAA5">
+            <wp:extent cx="5033999" cy="3781453"/>
+            <wp:effectExtent l="0" t="0" r="0" b="0"/>
+            <wp:docPr id="1" name="Picture 1" descr="Text&#10;&#10;Description automatically generated"/>
+            <wp:cNvGraphicFramePr>
+              <a:graphicFrameLocks xmlns:a="http://schemas.openxmlformats.org/drawingml/2006/main" noChangeAspect="1"/>
+            </wp:cNvGraphicFramePr>
+            <a:graphic xmlns:a="http://schemas.openxmlformats.org/drawingml/2006/main">
+              <a:graphicData uri="http://schemas.openxmlformats.org/drawingml/2006/picture">
+                <pic:pic xmlns:pic="http://schemas.openxmlformats.org/drawingml/2006/picture">
+                  <pic:nvPicPr>
+                    <pic:cNvPr id="1" name="Picture 1" descr="Text&#10;&#10;Description automatically generated"/>
+                    <pic:cNvPicPr/>
+                  </pic:nvPicPr>
+                  <pic:blipFill>
+                    <a:blip r:embed="rId8"/>
+                    <a:stretch>
+                      <a:fillRect/>
+                    </a:stretch>
+                  </pic:blipFill>
+                  <pic:spPr>
+                    <a:xfrm>
+                      <a:off x="0" y="0"/>
+                      <a:ext cx="5033999" cy="3781453"/>
+                    </a:xfrm>
+                    <a:prstGeom prst="rect">
+                      <a:avLst/>
+                    </a:prstGeom>
+                  </pic:spPr>
+                </pic:pic>
+              </a:graphicData>
+            </a:graphic>
+          </wp:inline>
+        </w:drawing>
+      </w:r>
+    </w:p>
+    <w:p>
+      <w:pPr>
+        <w:rPr>
+          <w:b/>
+          <w:szCs w:val="24"/>
+        </w:rPr>
+      </w:pPr>
+      <w:r>
+        <w:rPr>
+          <w:b/>
+          <w:szCs w:val="24"/>
+        </w:rPr>
+        <w:lastRenderedPageBreak/>
+        <w:drawing>
+          <wp:inline distT="0" distB="0" distL="0" distR="0" wp14:anchorId="3DB9D7BA" wp14:editId="1D95BD42">
+            <wp:extent cx="5838868" cy="3638577"/>
+            <wp:effectExtent l="0" t="0" r="9525" b="0"/>
+            <wp:docPr id="3" name="Picture 3" descr="Text&#10;&#10;Description automatically generated"/>
+            <wp:cNvGraphicFramePr>
+              <a:graphicFrameLocks xmlns:a="http://schemas.openxmlformats.org/drawingml/2006/main" noChangeAspect="1"/>
+            </wp:cNvGraphicFramePr>
+            <a:graphic xmlns:a="http://schemas.openxmlformats.org/drawingml/2006/main">
+              <a:graphicData uri="http://schemas.openxmlformats.org/drawingml/2006/picture">
+                <pic:pic xmlns:pic="http://schemas.openxmlformats.org/drawingml/2006/picture">
+                  <pic:nvPicPr>
+                    <pic:cNvPr id="3" name="Picture 3" descr="Text&#10;&#10;Description automatically generated"/>
+                    <pic:cNvPicPr/>
+                  </pic:nvPicPr>
+                  <pic:blipFill>
+                    <a:blip r:embed="rId9"/>
+                    <a:stretch>
+                      <a:fillRect/>
+                    </a:stretch>
+                  </pic:blipFill>
+                  <pic:spPr>
+                    <a:xfrm>
+                      <a:off x="0" y="0"/>
+                      <a:ext cx="5838868" cy="3638577"/>
+                    </a:xfrm>
+                    <a:prstGeom prst="rect">
+                      <a:avLst/>
+                    </a:prstGeom>
+                  </pic:spPr>
+                </pic:pic>
+              </a:graphicData>
+            </a:graphic>
+          </wp:inline>
+        </w:drawing>
+      </w:r>
+    </w:p>
+    <w:p>
+      <w:pPr>
+        <w:rPr>
+          <w:b/>
+          <w:szCs w:val="24"/>
+        </w:rPr>
+      </w:pPr>
+      <w:r>
+        <w:rPr>
+          <w:b/>
+          <w:szCs w:val="24"/>
+        </w:rPr>
+        <w:drawing>
+          <wp:inline distT="0" distB="0" distL="0" distR="0" wp14:anchorId="08291791" wp14:editId="2B79CC3A">
+            <wp:extent cx="5781717" cy="3143273"/>
+            <wp:effectExtent l="0" t="0" r="9525" b="0"/>
+            <wp:docPr id="4" name="Picture 4" descr="Graphical user interface, text, application&#10;&#10;Description automatically generated"/>
+            <wp:cNvGraphicFramePr>
+              <a:graphicFrameLocks xmlns:a="http://schemas.openxmlformats.org/drawingml/2006/main" noChangeAspect="1"/>
+            </wp:cNvGraphicFramePr>
+            <a:graphic xmlns:a="http://schemas.openxmlformats.org/drawingml/2006/main">
+              <a:graphicData uri="http://schemas.openxmlformats.org/drawingml/2006/picture">
+                <pic:pic xmlns:pic="http://schemas.openxmlformats.org/drawingml/2006/picture">
+                  <pic:nvPicPr>
+                    <pic:cNvPr id="4" name="Picture 4" descr="Graphical user interface, text, application&#10;&#10;Description automatically generated"/>
+                    <pic:cNvPicPr/>
+                  </pic:nvPicPr>
+                  <pic:blipFill>
+                    <a:blip r:embed="rId10"/>
+                    <a:stretch>
+                      <a:fillRect/>
+                    </a:stretch>
+                  </pic:blipFill>
+                  <pic:spPr>
+                    <a:xfrm>
+                      <a:off x="0" y="0"/>
+                      <a:ext cx="5781717" cy="3143273"/>
+                    </a:xfrm>
+                    <a:prstGeom prst="rect">
+                      <a:avLst/>
+                    </a:prstGeom>
+                  </pic:spPr>
+                </pic:pic>
+              </a:graphicData>
+            </a:graphic>
+          </wp:inline>
+        </w:drawing>
+      </w:r>
+    </w:p>
+    <w:p>
+      <w:pPr>
+        <w:rPr>
+          <w:b/>
+          <w:szCs w:val="24"/>
+        </w:rPr>
+      </w:pPr>
     </w:p>
     <w:p>
       <w:pPr>
@@ -842,6 +951,56 @@
           <w:szCs w:val="24"/>
         </w:rPr>
       </w:pPr>
+      <w:r>
+        <w:rPr>
+          <w:b/>
+          <w:szCs w:val="24"/>
+        </w:rPr>
+        <w:lastRenderedPageBreak/>
+        <w:drawing>
+          <wp:inline distT="0" distB="0" distL="0" distR="0" wp14:anchorId="22EDECE7" wp14:editId="1CA61C75">
+            <wp:extent cx="3348062" cy="1671650"/>
+            <wp:effectExtent l="0" t="0" r="5080" b="5080"/>
+            <wp:docPr id="5" name="Picture 5" descr="Text&#10;&#10;Description automatically generated"/>
+            <wp:cNvGraphicFramePr>
+              <a:graphicFrameLocks xmlns:a="http://schemas.openxmlformats.org/drawingml/2006/main" noChangeAspect="1"/>
+            </wp:cNvGraphicFramePr>
+            <a:graphic xmlns:a="http://schemas.openxmlformats.org/drawingml/2006/main">
+              <a:graphicData uri="http://schemas.openxmlformats.org/drawingml/2006/picture">
+                <pic:pic xmlns:pic="http://schemas.openxmlformats.org/drawingml/2006/picture">
+                  <pic:nvPicPr>
+                    <pic:cNvPr id="5" name="Picture 5" descr="Text&#10;&#10;Description automatically generated"/>
+                    <pic:cNvPicPr/>
+                  </pic:nvPicPr>
+                  <pic:blipFill>
+                    <a:blip r:embed="rId11"/>
+                    <a:stretch>
+                      <a:fillRect/>
+                    </a:stretch>
+                  </pic:blipFill>
+                  <pic:spPr>
+                    <a:xfrm>
+                      <a:off x="0" y="0"/>
+                      <a:ext cx="3348062" cy="1671650"/>
+                    </a:xfrm>
+                    <a:prstGeom prst="rect">
+                      <a:avLst/>
+                    </a:prstGeom>
+                  </pic:spPr>
+                </pic:pic>
+              </a:graphicData>
+            </a:graphic>
+          </wp:inline>
+        </w:drawing>
+      </w:r>
+    </w:p>
+    <w:p>
+      <w:pPr>
+        <w:rPr>
+          <w:b/>
+          <w:szCs w:val="24"/>
+        </w:rPr>
+      </w:pPr>
     </w:p>
     <w:p>
       <w:pPr>
@@ -858,13 +1017,28 @@
         <w:t>URL to GitHub Repository:</w:t>
       </w:r>
     </w:p>
+    <w:p>
+      <w:pPr>
+        <w:rPr>
+          <w:b/>
+          <w:szCs w:val="24"/>
+        </w:rPr>
+      </w:pPr>
+      <w:r>
+        <w:rPr>
+          <w:b/>
+          <w:szCs w:val="24"/>
+        </w:rPr>
+        <w:t>https://github.com/stephcube/WK5HW-.git</w:t>
+      </w:r>
+    </w:p>
     <w:sectPr>
-      <w:headerReference w:type="even" r:id="rId7"/>
-      <w:headerReference w:type="default" r:id="rId8"/>
-      <w:footerReference w:type="even" r:id="rId9"/>
-      <w:footerReference w:type="default" r:id="rId10"/>
-      <w:headerReference w:type="first" r:id="rId11"/>
-      <w:footerReference w:type="first" r:id="rId12"/>
+      <w:headerReference w:type="even" r:id="rId12"/>
+      <w:headerReference w:type="default" r:id="rId13"/>
+      <w:footerReference w:type="even" r:id="rId14"/>
+      <w:footerReference w:type="default" r:id="rId15"/>
+      <w:headerReference w:type="first" r:id="rId16"/>
+      <w:footerReference w:type="first" r:id="rId17"/>
       <w:pgSz w:w="12240" w:h="15840"/>
       <w:pgMar w:top="1440" w:right="1440" w:bottom="1440" w:left="1440" w:header="720" w:footer="720" w:gutter="0"/>
       <w:cols w:space="720"/>

</xml_diff>